<commit_message>
Correction mise en page chapitre 5
</commit_message>
<xml_diff>
--- a/Cours/5eme/Base/Chapitre_5/Documents/Chapitre 5 - Introduction au calcul littéral (Complet).docx
+++ b/Cours/5eme/Base/Chapitre_5/Documents/Chapitre 5 - Introduction au calcul littéral (Complet).docx
@@ -24,6 +24,7 @@
       <w:r>
         <w:rPr>
           <w:rFonts w:eastAsia="Times New Roman" w:cs="Times New Roman"/>
+          <w:noProof/>
           <w:lang w:eastAsia="fr-FR"/>
         </w:rPr>
         <w:drawing>
@@ -90,14 +91,7 @@
           <w:rFonts w:eastAsia="Times New Roman" w:cs="Times New Roman"/>
           <w:lang w:eastAsia="fr-FR"/>
         </w:rPr>
-        <w:t>Y</w:t>
-      </w:r>
-      <w:r>
-        <w:rPr>
-          <w:rFonts w:eastAsia="Times New Roman" w:cs="Times New Roman"/>
-          <w:lang w:eastAsia="fr-FR"/>
-        </w:rPr>
-        <w:t>azid fait l'achat de ses fournitures scolaires. Il a acheté 4 stylos valant 1€20 pièces. Il a aussi acheté 8 cahiers dont il ne se souvient plus le prix.</w:t>
+        <w:t>Yazid fait l'achat de ses fournitures scolaires. Il a acheté 4 stylos valant 1€20 pièces. Il a aussi acheté 8 cahiers dont il ne se souvient plus le prix.</w:t>
       </w:r>
     </w:p>
     <w:p>
@@ -117,21 +111,7 @@
           <w:rFonts w:eastAsia="Times New Roman" w:cs="Times New Roman"/>
           <w:lang w:eastAsia="fr-FR"/>
         </w:rPr>
-        <w:t xml:space="preserve">En prenant pour le prix d'un cahier 2€ 30, écrire </w:t>
-      </w:r>
-      <w:r>
-        <w:rPr>
-          <w:rFonts w:eastAsia="Times New Roman" w:cs="Times New Roman"/>
-          <w:lang w:eastAsia="fr-FR"/>
-        </w:rPr>
-        <w:t>une expression</w:t>
-      </w:r>
-      <w:r>
-        <w:rPr>
-          <w:rFonts w:eastAsia="Times New Roman" w:cs="Times New Roman"/>
-          <w:lang w:eastAsia="fr-FR"/>
-        </w:rPr>
-        <w:t xml:space="preserve"> permettant de calculer le montant payé et le calculer.</w:t>
+        <w:t>En prenant pour le prix d'un cahier 2€ 30, écrire une expression permettant de calculer le montant payé et le calculer.</w:t>
       </w:r>
     </w:p>
     <w:p>
@@ -151,21 +131,7 @@
           <w:rFonts w:eastAsia="Times New Roman" w:cs="Times New Roman"/>
           <w:lang w:eastAsia="fr-FR"/>
         </w:rPr>
-        <w:t xml:space="preserve">En prenant pour le prix d'un cahier 1€ 90, écrire </w:t>
-      </w:r>
-      <w:r>
-        <w:rPr>
-          <w:rFonts w:eastAsia="Times New Roman" w:cs="Times New Roman"/>
-          <w:lang w:eastAsia="fr-FR"/>
-        </w:rPr>
-        <w:t>une expression</w:t>
-      </w:r>
-      <w:r>
-        <w:rPr>
-          <w:rFonts w:eastAsia="Times New Roman" w:cs="Times New Roman"/>
-          <w:lang w:eastAsia="fr-FR"/>
-        </w:rPr>
-        <w:t xml:space="preserve"> permettant de calculer le montant payé et le calculer.</w:t>
+        <w:t>En prenant pour le prix d'un cahier 1€ 90, écrire une expression permettant de calculer le montant payé et le calculer.</w:t>
       </w:r>
     </w:p>
     <w:p>
@@ -183,6 +149,7 @@
       <w:r>
         <w:rPr>
           <w:rFonts w:eastAsia="Times New Roman" w:cs="Times New Roman"/>
+          <w:noProof/>
           <w:lang w:eastAsia="fr-FR"/>
         </w:rPr>
         <w:drawing>
@@ -299,14 +266,7 @@
           <w:rFonts w:eastAsia="Times New Roman" w:cs="Times New Roman"/>
           <w:lang w:eastAsia="fr-FR"/>
         </w:rPr>
-        <w:t>)</w:t>
-      </w:r>
-      <w:r>
-        <w:rPr>
-          <w:rFonts w:eastAsia="Times New Roman" w:cs="Times New Roman"/>
-          <w:lang w:eastAsia="fr-FR"/>
-        </w:rPr>
-        <w:t xml:space="preserve"> </w:t>
+        <w:t xml:space="preserve">) </w:t>
       </w:r>
     </w:p>
     <w:p/>
@@ -765,25 +725,7 @@
           <w:szCs w:val="24"/>
           <w:lang w:eastAsia="fr-FR"/>
         </w:rPr>
-        <w:t xml:space="preserve">Les nombres seul sont appelés </w:t>
-      </w:r>
-      <w:r>
-        <w:rPr>
-          <w:rFonts w:eastAsia="Times New Roman" w:cs="Times New Roman"/>
-          <w:sz w:val="24"/>
-          <w:szCs w:val="24"/>
-          <w:lang w:eastAsia="fr-FR"/>
-        </w:rPr>
-        <w:t>des constantes</w:t>
-      </w:r>
-      <w:r>
-        <w:rPr>
-          <w:rFonts w:eastAsia="Times New Roman" w:cs="Times New Roman"/>
-          <w:sz w:val="24"/>
-          <w:szCs w:val="24"/>
-          <w:lang w:eastAsia="fr-FR"/>
-        </w:rPr>
-        <w:t>.</w:t>
+        <w:t>Les nombres seul sont appelés des constantes.</w:t>
       </w:r>
       <w:r>
         <w:rPr>
@@ -804,16 +746,6 @@
           <w:lang w:eastAsia="fr-FR"/>
         </w:rPr>
         <w:tab/>
-      </w:r>
-      <w:r>
-        <w:rPr>
-          <w:rFonts w:eastAsia="Times New Roman" w:cs="Times New Roman"/>
-          <w:b/>
-          <w:bCs/>
-          <w:sz w:val="24"/>
-          <w:szCs w:val="24"/>
-          <w:lang w:eastAsia="fr-FR"/>
-        </w:rPr>
         <w:t xml:space="preserve">Ex : </w:t>
       </w:r>
       <m:oMath>
@@ -2089,6 +2021,10 @@
     <w:p>
       <w:pPr>
         <w:pStyle w:val="Titre2"/>
+        <w:numPr>
+          <w:ilvl w:val="0"/>
+          <w:numId w:val="43"/>
+        </w:numPr>
         <w:rPr>
           <w:rFonts w:ascii="Times New Roman" w:hAnsi="Times New Roman"/>
         </w:rPr>
@@ -2363,19 +2299,7 @@
                               <w:rPr>
                                 <w:rFonts w:ascii="Cambria Math" w:hAnsi="Cambria Math"/>
                               </w:rPr>
-                              <w:t xml:space="preserve">Entre </w:t>
-                            </w:r>
-                            <w:r>
-                              <w:rPr>
-                                <w:rFonts w:ascii="Cambria Math" w:hAnsi="Cambria Math"/>
-                              </w:rPr>
-                              <w:t>deux parenthèses</w:t>
-                            </w:r>
-                            <w:r>
-                              <w:rPr>
-                                <w:rFonts w:ascii="Cambria Math" w:hAnsi="Cambria Math"/>
-                              </w:rPr>
-                              <w:t xml:space="preserve"> :</w:t>
+                              <w:t>Entre deux parenthèses :</w:t>
                             </w:r>
                             <w:r>
                               <w:rPr>
@@ -2703,19 +2627,7 @@
                         <w:rPr>
                           <w:rFonts w:ascii="Cambria Math" w:hAnsi="Cambria Math"/>
                         </w:rPr>
-                        <w:t xml:space="preserve">Entre </w:t>
-                      </w:r>
-                      <w:r>
-                        <w:rPr>
-                          <w:rFonts w:ascii="Cambria Math" w:hAnsi="Cambria Math"/>
-                        </w:rPr>
-                        <w:t>deux parenthèses</w:t>
-                      </w:r>
-                      <w:r>
-                        <w:rPr>
-                          <w:rFonts w:ascii="Cambria Math" w:hAnsi="Cambria Math"/>
-                        </w:rPr>
-                        <w:t xml:space="preserve"> :</w:t>
+                        <w:t>Entre deux parenthèses :</w:t>
                       </w:r>
                       <w:r>
                         <w:rPr>
@@ -3041,6 +2953,9 @@
               <w:jc w:val="center"/>
             </w:pPr>
             <w:r>
+              <w:rPr>
+                <w:noProof/>
+              </w:rPr>
               <w:drawing>
                 <wp:inline distT="0" distB="0" distL="0" distR="0" wp14:anchorId="581B74A7" wp14:editId="6A7DF101">
                   <wp:extent cx="1682750" cy="1002782"/>
@@ -3564,21 +3479,7 @@
           <w:rFonts w:eastAsia="Times New Roman" w:cs="Times New Roman"/>
           <w:lang w:eastAsia="fr-FR"/>
         </w:rPr>
-        <w:t xml:space="preserve">On regroupe les termes </w:t>
-      </w:r>
-      <w:r>
-        <w:rPr>
-          <w:rFonts w:eastAsia="Times New Roman" w:cs="Times New Roman"/>
-          <w:lang w:eastAsia="fr-FR"/>
-        </w:rPr>
-        <w:t>d’une même famille</w:t>
-      </w:r>
-      <w:r>
-        <w:rPr>
-          <w:rFonts w:eastAsia="Times New Roman" w:cs="Times New Roman"/>
-          <w:lang w:eastAsia="fr-FR"/>
-        </w:rPr>
-        <w:t xml:space="preserve"> ensemble. Ici les </w:t>
+        <w:t xml:space="preserve">On regroupe les termes d’une même famille ensemble. Ici les </w:t>
       </w:r>
       <m:oMath>
         <m:r>
@@ -3604,12 +3505,21 @@
         </w:rPr>
         <w:t xml:space="preserve"> </w:t>
       </w:r>
+      <w:proofErr w:type="spellStart"/>
       <w:r>
         <w:rPr>
           <w:rFonts w:eastAsia="Times New Roman" w:cs="Times New Roman"/>
           <w:lang w:eastAsia="fr-FR"/>
         </w:rPr>
-        <w:t xml:space="preserve">les </w:t>
+        <w:t>les</w:t>
+      </w:r>
+      <w:proofErr w:type="spellEnd"/>
+      <w:r>
+        <w:rPr>
+          <w:rFonts w:eastAsia="Times New Roman" w:cs="Times New Roman"/>
+          <w:lang w:eastAsia="fr-FR"/>
+        </w:rPr>
+        <w:t xml:space="preserve"> </w:t>
       </w:r>
       <m:oMath>
         <m:r>
@@ -6605,8 +6515,8 @@
   <w:abstractNum w:abstractNumId="19" w15:restartNumberingAfterBreak="0">
     <w:nsid w:val="50E9500A"/>
     <w:multiLevelType w:val="hybridMultilevel"/>
-    <w:tmpl w:val="028E64B6"/>
-    <w:lvl w:ilvl="0" w:tplc="19542922">
+    <w:tmpl w:val="E3E69E34"/>
+    <w:lvl w:ilvl="0" w:tplc="CCD0E06E">
       <w:start w:val="1"/>
       <w:numFmt w:val="decimal"/>
       <w:pStyle w:val="Titre2"/>
@@ -8204,7 +8114,6 @@
   </w:num>
   <w:num w:numId="39" w16cid:durableId="278293539">
     <w:abstractNumId w:val="19"/>
-    <w:lvlOverride w:ilvl="0"/>
   </w:num>
   <w:num w:numId="40" w16cid:durableId="1607689383">
     <w:abstractNumId w:val="12"/>
@@ -8214,6 +8123,12 @@
   </w:num>
   <w:num w:numId="42" w16cid:durableId="93593578">
     <w:abstractNumId w:val="17"/>
+  </w:num>
+  <w:num w:numId="43" w16cid:durableId="536629504">
+    <w:abstractNumId w:val="19"/>
+    <w:lvlOverride w:ilvl="0">
+      <w:startOverride w:val="1"/>
+    </w:lvlOverride>
   </w:num>
   <w:numIdMacAtCleanup w:val="5"/>
 </w:numbering>
@@ -8656,7 +8571,7 @@
     <w:uiPriority w:val="9"/>
     <w:unhideWhenUsed/>
     <w:qFormat/>
-    <w:rsid w:val="006A03BA"/>
+    <w:rsid w:val="00DD2B05"/>
     <w:pPr>
       <w:keepNext/>
       <w:keepLines/>
@@ -8776,7 +8691,7 @@
     <w:basedOn w:val="Policepardfaut"/>
     <w:link w:val="Titre2"/>
     <w:uiPriority w:val="9"/>
-    <w:rsid w:val="006A03BA"/>
+    <w:rsid w:val="00DD2B05"/>
     <w:rPr>
       <w:rFonts w:ascii="Verdana" w:eastAsiaTheme="majorEastAsia" w:hAnsi="Verdana" w:cstheme="majorBidi"/>
       <w:b/>

</xml_diff>